<commit_message>
Analisis de las condiciones de impacto para el cañon defensivo
</commit_message>
<xml_diff>
--- a/analisis del problema.docx
+++ b/analisis del problema.docx
@@ -66,7 +66,53 @@
     </w:p>
     <w:p>
       <w:r>
+        <w:rPr>
+          <w:noProof/>
+        </w:rPr>
         <w:lastRenderedPageBreak/>
+        <w:drawing>
+          <wp:inline distT="0" distB="0" distL="0" distR="0" wp14:anchorId="33112026" wp14:editId="6643906B">
+            <wp:extent cx="5612130" cy="4318000"/>
+            <wp:effectExtent l="0" t="0" r="7620" b="6350"/>
+            <wp:docPr id="4" name="Imagen 4"/>
+            <wp:cNvGraphicFramePr>
+              <a:graphicFrameLocks xmlns:a="http://schemas.openxmlformats.org/drawingml/2006/main" noChangeAspect="1"/>
+            </wp:cNvGraphicFramePr>
+            <a:graphic xmlns:a="http://schemas.openxmlformats.org/drawingml/2006/main">
+              <a:graphicData uri="http://schemas.openxmlformats.org/drawingml/2006/picture">
+                <pic:pic xmlns:pic="http://schemas.openxmlformats.org/drawingml/2006/picture">
+                  <pic:nvPicPr>
+                    <pic:cNvPr id="4" name="Imagen 4"/>
+                    <pic:cNvPicPr/>
+                  </pic:nvPicPr>
+                  <pic:blipFill>
+                    <a:blip r:embed="rId5" cstate="print">
+                      <a:extLst>
+                        <a:ext uri="{28A0092B-C50C-407E-A947-70E740481C1C}">
+                          <a14:useLocalDpi xmlns:a14="http://schemas.microsoft.com/office/drawing/2010/main" val="0"/>
+                        </a:ext>
+                      </a:extLst>
+                    </a:blip>
+                    <a:stretch>
+                      <a:fillRect/>
+                    </a:stretch>
+                  </pic:blipFill>
+                  <pic:spPr>
+                    <a:xfrm>
+                      <a:off x="0" y="0"/>
+                      <a:ext cx="5612130" cy="4318000"/>
+                    </a:xfrm>
+                    <a:prstGeom prst="rect">
+                      <a:avLst/>
+                    </a:prstGeom>
+                  </pic:spPr>
+                </pic:pic>
+              </a:graphicData>
+            </a:graphic>
+          </wp:inline>
+        </w:drawing>
+      </w:r>
+      <w:r>
         <w:br w:type="page"/>
       </w:r>
     </w:p>

</xml_diff>

<commit_message>
Analisis efectividad ataques ofensivos
</commit_message>
<xml_diff>
--- a/analisis del problema.docx
+++ b/analisis del problema.docx
@@ -101,6 +101,54 @@
                     <a:xfrm>
                       <a:off x="0" y="0"/>
                       <a:ext cx="5612130" cy="4318000"/>
+                    </a:xfrm>
+                    <a:prstGeom prst="rect">
+                      <a:avLst/>
+                    </a:prstGeom>
+                  </pic:spPr>
+                </pic:pic>
+              </a:graphicData>
+            </a:graphic>
+          </wp:inline>
+        </w:drawing>
+      </w:r>
+    </w:p>
+    <w:p>
+      <w:r>
+        <w:rPr>
+          <w:noProof/>
+        </w:rPr>
+        <w:drawing>
+          <wp:inline distT="0" distB="0" distL="0" distR="0" wp14:anchorId="01E4AF0A" wp14:editId="0640DC83">
+            <wp:extent cx="5612130" cy="3493135"/>
+            <wp:effectExtent l="0" t="0" r="7620" b="0"/>
+            <wp:docPr id="5" name="Imagen 5" descr="Texto, Carta&#10;&#10;Descripción generada automáticamente"/>
+            <wp:cNvGraphicFramePr>
+              <a:graphicFrameLocks xmlns:a="http://schemas.openxmlformats.org/drawingml/2006/main" noChangeAspect="1"/>
+            </wp:cNvGraphicFramePr>
+            <a:graphic xmlns:a="http://schemas.openxmlformats.org/drawingml/2006/main">
+              <a:graphicData uri="http://schemas.openxmlformats.org/drawingml/2006/picture">
+                <pic:pic xmlns:pic="http://schemas.openxmlformats.org/drawingml/2006/picture">
+                  <pic:nvPicPr>
+                    <pic:cNvPr id="5" name="Imagen 5" descr="Texto, Carta&#10;&#10;Descripción generada automáticamente"/>
+                    <pic:cNvPicPr/>
+                  </pic:nvPicPr>
+                  <pic:blipFill>
+                    <a:blip r:embed="rId6" cstate="print">
+                      <a:extLst>
+                        <a:ext uri="{28A0092B-C50C-407E-A947-70E740481C1C}">
+                          <a14:useLocalDpi xmlns:a14="http://schemas.microsoft.com/office/drawing/2010/main" val="0"/>
+                        </a:ext>
+                      </a:extLst>
+                    </a:blip>
+                    <a:stretch>
+                      <a:fillRect/>
+                    </a:stretch>
+                  </pic:blipFill>
+                  <pic:spPr>
+                    <a:xfrm>
+                      <a:off x="0" y="0"/>
+                      <a:ext cx="5612130" cy="3493135"/>
                     </a:xfrm>
                     <a:prstGeom prst="rect">
                       <a:avLst/>

</xml_diff>

<commit_message>
Explicacion de la clase a implementar
</commit_message>
<xml_diff>
--- a/analisis del problema.docx
+++ b/analisis del problema.docx
@@ -209,13 +209,268 @@
       </w:r>
     </w:p>
     <w:p>
-      <w:r>
-        <w:br w:type="page"/>
+      <w:pPr>
+        <w:jc w:val="both"/>
+      </w:pPr>
+      <w:r>
+        <w:t>Consideraciones:</w:t>
       </w:r>
     </w:p>
     <w:p>
-      <w:r>
-        <w:lastRenderedPageBreak/>
+      <w:pPr>
+        <w:pStyle w:val="Prrafodelista"/>
+        <w:numPr>
+          <w:ilvl w:val="0"/>
+          <w:numId w:val="2"/>
+        </w:numPr>
+        <w:jc w:val="both"/>
+      </w:pPr>
+      <w:r>
+        <w:t>La configuración inicial del “campo de batalla” se hará de manera predeterminada, es decir, los valores de la distancia d, la altura Hd, la atura Ho las definiré antes de iniciar con la simulación</w:t>
+      </w:r>
+      <w:r>
+        <w:t>.</w:t>
+      </w:r>
+    </w:p>
+    <w:p>
+      <w:pPr>
+        <w:pStyle w:val="Prrafodelista"/>
+        <w:numPr>
+          <w:ilvl w:val="0"/>
+          <w:numId w:val="2"/>
+        </w:numPr>
+        <w:jc w:val="both"/>
+      </w:pPr>
+      <w:r>
+        <w:t>Los valores variables serán los ángulos de lanzamiento de ambos cañones y por ende las velocidades iniciales ya que estas dependen directamente de</w:t>
+      </w:r>
+      <w:r>
+        <w:t xml:space="preserve"> los ángulos.</w:t>
+      </w:r>
+    </w:p>
+    <w:p>
+      <w:pPr>
+        <w:jc w:val="both"/>
+        <w:rPr>
+          <w:b/>
+          <w:bCs/>
+        </w:rPr>
+      </w:pPr>
+      <w:r>
+        <w:rPr>
+          <w:b/>
+          <w:bCs/>
+        </w:rPr>
+        <w:t>Clase:</w:t>
+      </w:r>
+    </w:p>
+    <w:p>
+      <w:pPr>
+        <w:pStyle w:val="Prrafodelista"/>
+        <w:numPr>
+          <w:ilvl w:val="0"/>
+          <w:numId w:val="3"/>
+        </w:numPr>
+        <w:jc w:val="both"/>
+        <w:rPr>
+          <w:b/>
+          <w:bCs/>
+        </w:rPr>
+      </w:pPr>
+      <w:r>
+        <w:t>Clase canion, solo una clase porque ambas partes problema comparten las mismas características.</w:t>
+      </w:r>
+    </w:p>
+    <w:p>
+      <w:pPr>
+        <w:pStyle w:val="Prrafodelista"/>
+        <w:numPr>
+          <w:ilvl w:val="0"/>
+          <w:numId w:val="5"/>
+        </w:numPr>
+        <w:jc w:val="both"/>
+        <w:rPr>
+          <w:b/>
+          <w:bCs/>
+        </w:rPr>
+      </w:pPr>
+      <w:r>
+        <w:rPr>
+          <w:b/>
+          <w:bCs/>
+        </w:rPr>
+        <w:t>Atributos:</w:t>
+      </w:r>
+    </w:p>
+    <w:p>
+      <w:pPr>
+        <w:pStyle w:val="Prrafodelista"/>
+        <w:numPr>
+          <w:ilvl w:val="0"/>
+          <w:numId w:val="6"/>
+        </w:numPr>
+        <w:jc w:val="both"/>
+        <w:rPr>
+          <w:b/>
+          <w:bCs/>
+        </w:rPr>
+      </w:pPr>
+      <w:r>
+        <w:rPr>
+          <w:rFonts w:ascii="Segoe UI Symbol" w:hAnsi="Segoe UI Symbol"/>
+        </w:rPr>
+        <w:t>Altura</w:t>
+      </w:r>
+    </w:p>
+    <w:p>
+      <w:pPr>
+        <w:pStyle w:val="Prrafodelista"/>
+        <w:numPr>
+          <w:ilvl w:val="0"/>
+          <w:numId w:val="6"/>
+        </w:numPr>
+        <w:jc w:val="both"/>
+        <w:rPr>
+          <w:b/>
+          <w:bCs/>
+        </w:rPr>
+      </w:pPr>
+      <w:r>
+        <w:rPr>
+          <w:rFonts w:ascii="Segoe UI Symbol" w:hAnsi="Segoe UI Symbol"/>
+        </w:rPr>
+        <w:t>Angulo</w:t>
+      </w:r>
+    </w:p>
+    <w:p>
+      <w:pPr>
+        <w:pStyle w:val="Prrafodelista"/>
+        <w:numPr>
+          <w:ilvl w:val="0"/>
+          <w:numId w:val="6"/>
+        </w:numPr>
+        <w:jc w:val="both"/>
+        <w:rPr>
+          <w:b/>
+          <w:bCs/>
+        </w:rPr>
+      </w:pPr>
+      <w:r>
+        <w:rPr>
+          <w:rFonts w:ascii="Segoe UI Symbol" w:hAnsi="Segoe UI Symbol"/>
+        </w:rPr>
+        <w:t>Velocidad en x</w:t>
+      </w:r>
+    </w:p>
+    <w:p>
+      <w:pPr>
+        <w:pStyle w:val="Prrafodelista"/>
+        <w:numPr>
+          <w:ilvl w:val="0"/>
+          <w:numId w:val="6"/>
+        </w:numPr>
+        <w:jc w:val="both"/>
+        <w:rPr>
+          <w:b/>
+          <w:bCs/>
+        </w:rPr>
+      </w:pPr>
+      <w:r>
+        <w:rPr>
+          <w:rFonts w:ascii="Segoe UI Symbol" w:hAnsi="Segoe UI Symbol"/>
+        </w:rPr>
+        <w:t>Velocidad en y</w:t>
+      </w:r>
+    </w:p>
+    <w:p>
+      <w:pPr>
+        <w:pStyle w:val="Prrafodelista"/>
+        <w:numPr>
+          <w:ilvl w:val="0"/>
+          <w:numId w:val="6"/>
+        </w:numPr>
+        <w:jc w:val="both"/>
+        <w:rPr>
+          <w:b/>
+          <w:bCs/>
+        </w:rPr>
+      </w:pPr>
+      <w:r>
+        <w:rPr>
+          <w:rFonts w:ascii="Segoe UI Symbol" w:hAnsi="Segoe UI Symbol"/>
+        </w:rPr>
+        <w:t>Rango de daño</w:t>
+      </w:r>
+    </w:p>
+    <w:p>
+      <w:pPr>
+        <w:pStyle w:val="Prrafodelista"/>
+        <w:numPr>
+          <w:ilvl w:val="0"/>
+          <w:numId w:val="5"/>
+        </w:numPr>
+        <w:jc w:val="both"/>
+        <w:rPr>
+          <w:b/>
+          <w:bCs/>
+        </w:rPr>
+      </w:pPr>
+      <w:r>
+        <w:rPr>
+          <w:b/>
+          <w:bCs/>
+        </w:rPr>
+        <w:t>Métodos:</w:t>
+      </w:r>
+    </w:p>
+    <w:p>
+      <w:pPr>
+        <w:pStyle w:val="Prrafodelista"/>
+        <w:numPr>
+          <w:ilvl w:val="0"/>
+          <w:numId w:val="7"/>
+        </w:numPr>
+        <w:jc w:val="both"/>
+        <w:rPr>
+          <w:rFonts w:ascii="Segoe UI" w:hAnsi="Segoe UI" w:cs="Segoe UI"/>
+          <w:b/>
+          <w:bCs/>
+        </w:rPr>
+      </w:pPr>
+      <w:r>
+        <w:rPr>
+          <w:rFonts w:ascii="Segoe UI" w:hAnsi="Segoe UI" w:cs="Segoe UI"/>
+        </w:rPr>
+        <w:t xml:space="preserve">Métodos set y </w:t>
+      </w:r>
+      <w:proofErr w:type="spellStart"/>
+      <w:r>
+        <w:rPr>
+          <w:rFonts w:ascii="Segoe UI" w:hAnsi="Segoe UI" w:cs="Segoe UI"/>
+        </w:rPr>
+        <w:t>get</w:t>
+      </w:r>
+      <w:proofErr w:type="spellEnd"/>
+      <w:r>
+        <w:rPr>
+          <w:rFonts w:ascii="Segoe UI" w:hAnsi="Segoe UI" w:cs="Segoe UI"/>
+        </w:rPr>
+        <w:t xml:space="preserve"> </w:t>
+      </w:r>
+      <w:r>
+        <w:rPr>
+          <w:rFonts w:ascii="Segoe UI" w:hAnsi="Segoe UI" w:cs="Segoe UI"/>
+        </w:rPr>
+        <w:t>que me permitan modificar y acceder a los diferentes atributos de la clase.</w:t>
+      </w:r>
+    </w:p>
+    <w:p>
+      <w:pPr>
+        <w:jc w:val="both"/>
+      </w:pPr>
+    </w:p>
+    <w:p>
+      <w:r>
         <w:br w:type="page"/>
       </w:r>
     </w:p>
@@ -234,6 +489,684 @@
 <file path=word/numbering.xml><?xml version="1.0" encoding="utf-8"?>
 <w:numbering xmlns:wpc="http://schemas.microsoft.com/office/word/2010/wordprocessingCanvas" xmlns:cx="http://schemas.microsoft.com/office/drawing/2014/chartex" xmlns:cx1="http://schemas.microsoft.com/office/drawing/2015/9/8/chartex" xmlns:cx2="http://schemas.microsoft.com/office/drawing/2015/10/21/chartex" xmlns:cx3="http://schemas.microsoft.com/office/drawing/2016/5/9/chartex" xmlns:cx4="http://schemas.microsoft.com/office/drawing/2016/5/10/chartex" xmlns:cx5="http://schemas.microsoft.com/office/drawing/2016/5/11/chartex" xmlns:cx6="http://schemas.microsoft.com/office/drawing/2016/5/12/chartex" xmlns:cx7="http://schemas.microsoft.com/office/drawing/2016/5/13/chartex" xmlns:cx8="http://schemas.microsoft.com/office/drawing/2016/5/14/chartex" xmlns:mc="http://schemas.openxmlformats.org/markup-compatibility/2006" xmlns:aink="http://schemas.microsoft.com/office/drawing/2016/ink" xmlns:am3d="http://schemas.microsoft.com/office/drawing/2017/model3d" xmlns:o="urn:schemas-microsoft-com:office:office" xmlns:r="http://schemas.openxmlformats.org/officeDocument/2006/relationships" xmlns:m="http://schemas.openxmlformats.org/officeDocument/2006/math" xmlns:v="urn:schemas-microsoft-com:vml" xmlns:wp14="http://schemas.microsoft.com/office/word/2010/wordprocessingDrawing" xmlns:wp="http://schemas.openxmlformats.org/drawingml/2006/wordprocessingDrawing" xmlns:w10="urn:schemas-microsoft-com:office:word" xmlns:w="http://schemas.openxmlformats.org/wordprocessingml/2006/main" xmlns:w14="http://schemas.microsoft.com/office/word/2010/wordml" xmlns:w15="http://schemas.microsoft.com/office/word/2012/wordml" xmlns:w16cex="http://schemas.microsoft.com/office/word/2018/wordml/cex" xmlns:w16cid="http://schemas.microsoft.com/office/word/2016/wordml/cid" xmlns:w16="http://schemas.microsoft.com/office/word/2018/wordml" xmlns:w16se="http://schemas.microsoft.com/office/word/2015/wordml/symex" xmlns:wpg="http://schemas.microsoft.com/office/word/2010/wordprocessingGroup" xmlns:wpi="http://schemas.microsoft.com/office/word/2010/wordprocessingInk" xmlns:wne="http://schemas.microsoft.com/office/word/2006/wordml" xmlns:wps="http://schemas.microsoft.com/office/word/2010/wordprocessingShape" mc:Ignorable="w14 w15 w16se w16cid w16 w16cex wp14">
   <w:abstractNum w:abstractNumId="0" w15:restartNumberingAfterBreak="0">
+    <w:nsid w:val="063A1116"/>
+    <w:multiLevelType w:val="hybridMultilevel"/>
+    <w:tmpl w:val="5BA6480A"/>
+    <w:lvl w:ilvl="0" w:tplc="240A000D">
+      <w:start w:val="1"/>
+      <w:numFmt w:val="bullet"/>
+      <w:lvlText w:val=""/>
+      <w:lvlJc w:val="left"/>
+      <w:pPr>
+        <w:ind w:left="2160" w:hanging="360"/>
+      </w:pPr>
+      <w:rPr>
+        <w:rFonts w:ascii="Wingdings" w:hAnsi="Wingdings" w:hint="default"/>
+      </w:rPr>
+    </w:lvl>
+    <w:lvl w:ilvl="1" w:tplc="240A0003" w:tentative="1">
+      <w:start w:val="1"/>
+      <w:numFmt w:val="bullet"/>
+      <w:lvlText w:val="o"/>
+      <w:lvlJc w:val="left"/>
+      <w:pPr>
+        <w:ind w:left="2880" w:hanging="360"/>
+      </w:pPr>
+      <w:rPr>
+        <w:rFonts w:ascii="Courier New" w:hAnsi="Courier New" w:cs="Courier New" w:hint="default"/>
+      </w:rPr>
+    </w:lvl>
+    <w:lvl w:ilvl="2" w:tplc="240A0005" w:tentative="1">
+      <w:start w:val="1"/>
+      <w:numFmt w:val="bullet"/>
+      <w:lvlText w:val=""/>
+      <w:lvlJc w:val="left"/>
+      <w:pPr>
+        <w:ind w:left="3600" w:hanging="360"/>
+      </w:pPr>
+      <w:rPr>
+        <w:rFonts w:ascii="Wingdings" w:hAnsi="Wingdings" w:hint="default"/>
+      </w:rPr>
+    </w:lvl>
+    <w:lvl w:ilvl="3" w:tplc="240A0001" w:tentative="1">
+      <w:start w:val="1"/>
+      <w:numFmt w:val="bullet"/>
+      <w:lvlText w:val=""/>
+      <w:lvlJc w:val="left"/>
+      <w:pPr>
+        <w:ind w:left="4320" w:hanging="360"/>
+      </w:pPr>
+      <w:rPr>
+        <w:rFonts w:ascii="Symbol" w:hAnsi="Symbol" w:hint="default"/>
+      </w:rPr>
+    </w:lvl>
+    <w:lvl w:ilvl="4" w:tplc="240A0003" w:tentative="1">
+      <w:start w:val="1"/>
+      <w:numFmt w:val="bullet"/>
+      <w:lvlText w:val="o"/>
+      <w:lvlJc w:val="left"/>
+      <w:pPr>
+        <w:ind w:left="5040" w:hanging="360"/>
+      </w:pPr>
+      <w:rPr>
+        <w:rFonts w:ascii="Courier New" w:hAnsi="Courier New" w:cs="Courier New" w:hint="default"/>
+      </w:rPr>
+    </w:lvl>
+    <w:lvl w:ilvl="5" w:tplc="240A0005" w:tentative="1">
+      <w:start w:val="1"/>
+      <w:numFmt w:val="bullet"/>
+      <w:lvlText w:val=""/>
+      <w:lvlJc w:val="left"/>
+      <w:pPr>
+        <w:ind w:left="5760" w:hanging="360"/>
+      </w:pPr>
+      <w:rPr>
+        <w:rFonts w:ascii="Wingdings" w:hAnsi="Wingdings" w:hint="default"/>
+      </w:rPr>
+    </w:lvl>
+    <w:lvl w:ilvl="6" w:tplc="240A0001" w:tentative="1">
+      <w:start w:val="1"/>
+      <w:numFmt w:val="bullet"/>
+      <w:lvlText w:val=""/>
+      <w:lvlJc w:val="left"/>
+      <w:pPr>
+        <w:ind w:left="6480" w:hanging="360"/>
+      </w:pPr>
+      <w:rPr>
+        <w:rFonts w:ascii="Symbol" w:hAnsi="Symbol" w:hint="default"/>
+      </w:rPr>
+    </w:lvl>
+    <w:lvl w:ilvl="7" w:tplc="240A0003" w:tentative="1">
+      <w:start w:val="1"/>
+      <w:numFmt w:val="bullet"/>
+      <w:lvlText w:val="o"/>
+      <w:lvlJc w:val="left"/>
+      <w:pPr>
+        <w:ind w:left="7200" w:hanging="360"/>
+      </w:pPr>
+      <w:rPr>
+        <w:rFonts w:ascii="Courier New" w:hAnsi="Courier New" w:cs="Courier New" w:hint="default"/>
+      </w:rPr>
+    </w:lvl>
+    <w:lvl w:ilvl="8" w:tplc="240A0005" w:tentative="1">
+      <w:start w:val="1"/>
+      <w:numFmt w:val="bullet"/>
+      <w:lvlText w:val=""/>
+      <w:lvlJc w:val="left"/>
+      <w:pPr>
+        <w:ind w:left="7920" w:hanging="360"/>
+      </w:pPr>
+      <w:rPr>
+        <w:rFonts w:ascii="Wingdings" w:hAnsi="Wingdings" w:hint="default"/>
+      </w:rPr>
+    </w:lvl>
+  </w:abstractNum>
+  <w:abstractNum w:abstractNumId="1" w15:restartNumberingAfterBreak="0">
+    <w:nsid w:val="0C3336F7"/>
+    <w:multiLevelType w:val="hybridMultilevel"/>
+    <w:tmpl w:val="B8C29C52"/>
+    <w:lvl w:ilvl="0" w:tplc="240A0003">
+      <w:start w:val="1"/>
+      <w:numFmt w:val="bullet"/>
+      <w:lvlText w:val="o"/>
+      <w:lvlJc w:val="left"/>
+      <w:pPr>
+        <w:ind w:left="1440" w:hanging="360"/>
+      </w:pPr>
+      <w:rPr>
+        <w:rFonts w:ascii="Courier New" w:hAnsi="Courier New" w:cs="Courier New" w:hint="default"/>
+      </w:rPr>
+    </w:lvl>
+    <w:lvl w:ilvl="1" w:tplc="240A0003" w:tentative="1">
+      <w:start w:val="1"/>
+      <w:numFmt w:val="bullet"/>
+      <w:lvlText w:val="o"/>
+      <w:lvlJc w:val="left"/>
+      <w:pPr>
+        <w:ind w:left="2160" w:hanging="360"/>
+      </w:pPr>
+      <w:rPr>
+        <w:rFonts w:ascii="Courier New" w:hAnsi="Courier New" w:cs="Courier New" w:hint="default"/>
+      </w:rPr>
+    </w:lvl>
+    <w:lvl w:ilvl="2" w:tplc="240A0005" w:tentative="1">
+      <w:start w:val="1"/>
+      <w:numFmt w:val="bullet"/>
+      <w:lvlText w:val=""/>
+      <w:lvlJc w:val="left"/>
+      <w:pPr>
+        <w:ind w:left="2880" w:hanging="360"/>
+      </w:pPr>
+      <w:rPr>
+        <w:rFonts w:ascii="Wingdings" w:hAnsi="Wingdings" w:hint="default"/>
+      </w:rPr>
+    </w:lvl>
+    <w:lvl w:ilvl="3" w:tplc="240A0001" w:tentative="1">
+      <w:start w:val="1"/>
+      <w:numFmt w:val="bullet"/>
+      <w:lvlText w:val=""/>
+      <w:lvlJc w:val="left"/>
+      <w:pPr>
+        <w:ind w:left="3600" w:hanging="360"/>
+      </w:pPr>
+      <w:rPr>
+        <w:rFonts w:ascii="Symbol" w:hAnsi="Symbol" w:hint="default"/>
+      </w:rPr>
+    </w:lvl>
+    <w:lvl w:ilvl="4" w:tplc="240A0003" w:tentative="1">
+      <w:start w:val="1"/>
+      <w:numFmt w:val="bullet"/>
+      <w:lvlText w:val="o"/>
+      <w:lvlJc w:val="left"/>
+      <w:pPr>
+        <w:ind w:left="4320" w:hanging="360"/>
+      </w:pPr>
+      <w:rPr>
+        <w:rFonts w:ascii="Courier New" w:hAnsi="Courier New" w:cs="Courier New" w:hint="default"/>
+      </w:rPr>
+    </w:lvl>
+    <w:lvl w:ilvl="5" w:tplc="240A0005" w:tentative="1">
+      <w:start w:val="1"/>
+      <w:numFmt w:val="bullet"/>
+      <w:lvlText w:val=""/>
+      <w:lvlJc w:val="left"/>
+      <w:pPr>
+        <w:ind w:left="5040" w:hanging="360"/>
+      </w:pPr>
+      <w:rPr>
+        <w:rFonts w:ascii="Wingdings" w:hAnsi="Wingdings" w:hint="default"/>
+      </w:rPr>
+    </w:lvl>
+    <w:lvl w:ilvl="6" w:tplc="240A0001" w:tentative="1">
+      <w:start w:val="1"/>
+      <w:numFmt w:val="bullet"/>
+      <w:lvlText w:val=""/>
+      <w:lvlJc w:val="left"/>
+      <w:pPr>
+        <w:ind w:left="5760" w:hanging="360"/>
+      </w:pPr>
+      <w:rPr>
+        <w:rFonts w:ascii="Symbol" w:hAnsi="Symbol" w:hint="default"/>
+      </w:rPr>
+    </w:lvl>
+    <w:lvl w:ilvl="7" w:tplc="240A0003" w:tentative="1">
+      <w:start w:val="1"/>
+      <w:numFmt w:val="bullet"/>
+      <w:lvlText w:val="o"/>
+      <w:lvlJc w:val="left"/>
+      <w:pPr>
+        <w:ind w:left="6480" w:hanging="360"/>
+      </w:pPr>
+      <w:rPr>
+        <w:rFonts w:ascii="Courier New" w:hAnsi="Courier New" w:cs="Courier New" w:hint="default"/>
+      </w:rPr>
+    </w:lvl>
+    <w:lvl w:ilvl="8" w:tplc="240A0005" w:tentative="1">
+      <w:start w:val="1"/>
+      <w:numFmt w:val="bullet"/>
+      <w:lvlText w:val=""/>
+      <w:lvlJc w:val="left"/>
+      <w:pPr>
+        <w:ind w:left="7200" w:hanging="360"/>
+      </w:pPr>
+      <w:rPr>
+        <w:rFonts w:ascii="Wingdings" w:hAnsi="Wingdings" w:hint="default"/>
+      </w:rPr>
+    </w:lvl>
+  </w:abstractNum>
+  <w:abstractNum w:abstractNumId="2" w15:restartNumberingAfterBreak="0">
+    <w:nsid w:val="2DAA1ABC"/>
+    <w:multiLevelType w:val="hybridMultilevel"/>
+    <w:tmpl w:val="C770BF7E"/>
+    <w:lvl w:ilvl="0" w:tplc="240A000D">
+      <w:start w:val="1"/>
+      <w:numFmt w:val="bullet"/>
+      <w:lvlText w:val=""/>
+      <w:lvlJc w:val="left"/>
+      <w:pPr>
+        <w:ind w:left="2160" w:hanging="360"/>
+      </w:pPr>
+      <w:rPr>
+        <w:rFonts w:ascii="Wingdings" w:hAnsi="Wingdings" w:hint="default"/>
+      </w:rPr>
+    </w:lvl>
+    <w:lvl w:ilvl="1" w:tplc="240A0003" w:tentative="1">
+      <w:start w:val="1"/>
+      <w:numFmt w:val="bullet"/>
+      <w:lvlText w:val="o"/>
+      <w:lvlJc w:val="left"/>
+      <w:pPr>
+        <w:ind w:left="2880" w:hanging="360"/>
+      </w:pPr>
+      <w:rPr>
+        <w:rFonts w:ascii="Courier New" w:hAnsi="Courier New" w:cs="Courier New" w:hint="default"/>
+      </w:rPr>
+    </w:lvl>
+    <w:lvl w:ilvl="2" w:tplc="240A0005" w:tentative="1">
+      <w:start w:val="1"/>
+      <w:numFmt w:val="bullet"/>
+      <w:lvlText w:val=""/>
+      <w:lvlJc w:val="left"/>
+      <w:pPr>
+        <w:ind w:left="3600" w:hanging="360"/>
+      </w:pPr>
+      <w:rPr>
+        <w:rFonts w:ascii="Wingdings" w:hAnsi="Wingdings" w:hint="default"/>
+      </w:rPr>
+    </w:lvl>
+    <w:lvl w:ilvl="3" w:tplc="240A0001" w:tentative="1">
+      <w:start w:val="1"/>
+      <w:numFmt w:val="bullet"/>
+      <w:lvlText w:val=""/>
+      <w:lvlJc w:val="left"/>
+      <w:pPr>
+        <w:ind w:left="4320" w:hanging="360"/>
+      </w:pPr>
+      <w:rPr>
+        <w:rFonts w:ascii="Symbol" w:hAnsi="Symbol" w:hint="default"/>
+      </w:rPr>
+    </w:lvl>
+    <w:lvl w:ilvl="4" w:tplc="240A0003" w:tentative="1">
+      <w:start w:val="1"/>
+      <w:numFmt w:val="bullet"/>
+      <w:lvlText w:val="o"/>
+      <w:lvlJc w:val="left"/>
+      <w:pPr>
+        <w:ind w:left="5040" w:hanging="360"/>
+      </w:pPr>
+      <w:rPr>
+        <w:rFonts w:ascii="Courier New" w:hAnsi="Courier New" w:cs="Courier New" w:hint="default"/>
+      </w:rPr>
+    </w:lvl>
+    <w:lvl w:ilvl="5" w:tplc="240A0005" w:tentative="1">
+      <w:start w:val="1"/>
+      <w:numFmt w:val="bullet"/>
+      <w:lvlText w:val=""/>
+      <w:lvlJc w:val="left"/>
+      <w:pPr>
+        <w:ind w:left="5760" w:hanging="360"/>
+      </w:pPr>
+      <w:rPr>
+        <w:rFonts w:ascii="Wingdings" w:hAnsi="Wingdings" w:hint="default"/>
+      </w:rPr>
+    </w:lvl>
+    <w:lvl w:ilvl="6" w:tplc="240A0001" w:tentative="1">
+      <w:start w:val="1"/>
+      <w:numFmt w:val="bullet"/>
+      <w:lvlText w:val=""/>
+      <w:lvlJc w:val="left"/>
+      <w:pPr>
+        <w:ind w:left="6480" w:hanging="360"/>
+      </w:pPr>
+      <w:rPr>
+        <w:rFonts w:ascii="Symbol" w:hAnsi="Symbol" w:hint="default"/>
+      </w:rPr>
+    </w:lvl>
+    <w:lvl w:ilvl="7" w:tplc="240A0003" w:tentative="1">
+      <w:start w:val="1"/>
+      <w:numFmt w:val="bullet"/>
+      <w:lvlText w:val="o"/>
+      <w:lvlJc w:val="left"/>
+      <w:pPr>
+        <w:ind w:left="7200" w:hanging="360"/>
+      </w:pPr>
+      <w:rPr>
+        <w:rFonts w:ascii="Courier New" w:hAnsi="Courier New" w:cs="Courier New" w:hint="default"/>
+      </w:rPr>
+    </w:lvl>
+    <w:lvl w:ilvl="8" w:tplc="240A0005" w:tentative="1">
+      <w:start w:val="1"/>
+      <w:numFmt w:val="bullet"/>
+      <w:lvlText w:val=""/>
+      <w:lvlJc w:val="left"/>
+      <w:pPr>
+        <w:ind w:left="7920" w:hanging="360"/>
+      </w:pPr>
+      <w:rPr>
+        <w:rFonts w:ascii="Wingdings" w:hAnsi="Wingdings" w:hint="default"/>
+      </w:rPr>
+    </w:lvl>
+  </w:abstractNum>
+  <w:abstractNum w:abstractNumId="3" w15:restartNumberingAfterBreak="0">
+    <w:nsid w:val="37656849"/>
+    <w:multiLevelType w:val="hybridMultilevel"/>
+    <w:tmpl w:val="B526ED02"/>
+    <w:lvl w:ilvl="0" w:tplc="240A0003">
+      <w:start w:val="1"/>
+      <w:numFmt w:val="bullet"/>
+      <w:lvlText w:val="o"/>
+      <w:lvlJc w:val="left"/>
+      <w:pPr>
+        <w:ind w:left="1440" w:hanging="360"/>
+      </w:pPr>
+      <w:rPr>
+        <w:rFonts w:ascii="Courier New" w:hAnsi="Courier New" w:cs="Courier New" w:hint="default"/>
+      </w:rPr>
+    </w:lvl>
+    <w:lvl w:ilvl="1" w:tplc="240A0003" w:tentative="1">
+      <w:start w:val="1"/>
+      <w:numFmt w:val="bullet"/>
+      <w:lvlText w:val="o"/>
+      <w:lvlJc w:val="left"/>
+      <w:pPr>
+        <w:ind w:left="2160" w:hanging="360"/>
+      </w:pPr>
+      <w:rPr>
+        <w:rFonts w:ascii="Courier New" w:hAnsi="Courier New" w:cs="Courier New" w:hint="default"/>
+      </w:rPr>
+    </w:lvl>
+    <w:lvl w:ilvl="2" w:tplc="240A0005" w:tentative="1">
+      <w:start w:val="1"/>
+      <w:numFmt w:val="bullet"/>
+      <w:lvlText w:val=""/>
+      <w:lvlJc w:val="left"/>
+      <w:pPr>
+        <w:ind w:left="2880" w:hanging="360"/>
+      </w:pPr>
+      <w:rPr>
+        <w:rFonts w:ascii="Wingdings" w:hAnsi="Wingdings" w:hint="default"/>
+      </w:rPr>
+    </w:lvl>
+    <w:lvl w:ilvl="3" w:tplc="240A0001" w:tentative="1">
+      <w:start w:val="1"/>
+      <w:numFmt w:val="bullet"/>
+      <w:lvlText w:val=""/>
+      <w:lvlJc w:val="left"/>
+      <w:pPr>
+        <w:ind w:left="3600" w:hanging="360"/>
+      </w:pPr>
+      <w:rPr>
+        <w:rFonts w:ascii="Symbol" w:hAnsi="Symbol" w:hint="default"/>
+      </w:rPr>
+    </w:lvl>
+    <w:lvl w:ilvl="4" w:tplc="240A0003" w:tentative="1">
+      <w:start w:val="1"/>
+      <w:numFmt w:val="bullet"/>
+      <w:lvlText w:val="o"/>
+      <w:lvlJc w:val="left"/>
+      <w:pPr>
+        <w:ind w:left="4320" w:hanging="360"/>
+      </w:pPr>
+      <w:rPr>
+        <w:rFonts w:ascii="Courier New" w:hAnsi="Courier New" w:cs="Courier New" w:hint="default"/>
+      </w:rPr>
+    </w:lvl>
+    <w:lvl w:ilvl="5" w:tplc="240A0005" w:tentative="1">
+      <w:start w:val="1"/>
+      <w:numFmt w:val="bullet"/>
+      <w:lvlText w:val=""/>
+      <w:lvlJc w:val="left"/>
+      <w:pPr>
+        <w:ind w:left="5040" w:hanging="360"/>
+      </w:pPr>
+      <w:rPr>
+        <w:rFonts w:ascii="Wingdings" w:hAnsi="Wingdings" w:hint="default"/>
+      </w:rPr>
+    </w:lvl>
+    <w:lvl w:ilvl="6" w:tplc="240A0001" w:tentative="1">
+      <w:start w:val="1"/>
+      <w:numFmt w:val="bullet"/>
+      <w:lvlText w:val=""/>
+      <w:lvlJc w:val="left"/>
+      <w:pPr>
+        <w:ind w:left="5760" w:hanging="360"/>
+      </w:pPr>
+      <w:rPr>
+        <w:rFonts w:ascii="Symbol" w:hAnsi="Symbol" w:hint="default"/>
+      </w:rPr>
+    </w:lvl>
+    <w:lvl w:ilvl="7" w:tplc="240A0003" w:tentative="1">
+      <w:start w:val="1"/>
+      <w:numFmt w:val="bullet"/>
+      <w:lvlText w:val="o"/>
+      <w:lvlJc w:val="left"/>
+      <w:pPr>
+        <w:ind w:left="6480" w:hanging="360"/>
+      </w:pPr>
+      <w:rPr>
+        <w:rFonts w:ascii="Courier New" w:hAnsi="Courier New" w:cs="Courier New" w:hint="default"/>
+      </w:rPr>
+    </w:lvl>
+    <w:lvl w:ilvl="8" w:tplc="240A0005" w:tentative="1">
+      <w:start w:val="1"/>
+      <w:numFmt w:val="bullet"/>
+      <w:lvlText w:val=""/>
+      <w:lvlJc w:val="left"/>
+      <w:pPr>
+        <w:ind w:left="7200" w:hanging="360"/>
+      </w:pPr>
+      <w:rPr>
+        <w:rFonts w:ascii="Wingdings" w:hAnsi="Wingdings" w:hint="default"/>
+      </w:rPr>
+    </w:lvl>
+  </w:abstractNum>
+  <w:abstractNum w:abstractNumId="4" w15:restartNumberingAfterBreak="0">
+    <w:nsid w:val="3D634538"/>
+    <w:multiLevelType w:val="hybridMultilevel"/>
+    <w:tmpl w:val="7DF469F4"/>
+    <w:lvl w:ilvl="0" w:tplc="240A0001">
+      <w:start w:val="1"/>
+      <w:numFmt w:val="bullet"/>
+      <w:lvlText w:val=""/>
+      <w:lvlJc w:val="left"/>
+      <w:pPr>
+        <w:ind w:left="720" w:hanging="360"/>
+      </w:pPr>
+      <w:rPr>
+        <w:rFonts w:ascii="Symbol" w:hAnsi="Symbol" w:hint="default"/>
+      </w:rPr>
+    </w:lvl>
+    <w:lvl w:ilvl="1" w:tplc="240A0003" w:tentative="1">
+      <w:start w:val="1"/>
+      <w:numFmt w:val="bullet"/>
+      <w:lvlText w:val="o"/>
+      <w:lvlJc w:val="left"/>
+      <w:pPr>
+        <w:ind w:left="1440" w:hanging="360"/>
+      </w:pPr>
+      <w:rPr>
+        <w:rFonts w:ascii="Courier New" w:hAnsi="Courier New" w:cs="Courier New" w:hint="default"/>
+      </w:rPr>
+    </w:lvl>
+    <w:lvl w:ilvl="2" w:tplc="240A0005" w:tentative="1">
+      <w:start w:val="1"/>
+      <w:numFmt w:val="bullet"/>
+      <w:lvlText w:val=""/>
+      <w:lvlJc w:val="left"/>
+      <w:pPr>
+        <w:ind w:left="2160" w:hanging="360"/>
+      </w:pPr>
+      <w:rPr>
+        <w:rFonts w:ascii="Wingdings" w:hAnsi="Wingdings" w:hint="default"/>
+      </w:rPr>
+    </w:lvl>
+    <w:lvl w:ilvl="3" w:tplc="240A0001" w:tentative="1">
+      <w:start w:val="1"/>
+      <w:numFmt w:val="bullet"/>
+      <w:lvlText w:val=""/>
+      <w:lvlJc w:val="left"/>
+      <w:pPr>
+        <w:ind w:left="2880" w:hanging="360"/>
+      </w:pPr>
+      <w:rPr>
+        <w:rFonts w:ascii="Symbol" w:hAnsi="Symbol" w:hint="default"/>
+      </w:rPr>
+    </w:lvl>
+    <w:lvl w:ilvl="4" w:tplc="240A0003" w:tentative="1">
+      <w:start w:val="1"/>
+      <w:numFmt w:val="bullet"/>
+      <w:lvlText w:val="o"/>
+      <w:lvlJc w:val="left"/>
+      <w:pPr>
+        <w:ind w:left="3600" w:hanging="360"/>
+      </w:pPr>
+      <w:rPr>
+        <w:rFonts w:ascii="Courier New" w:hAnsi="Courier New" w:cs="Courier New" w:hint="default"/>
+      </w:rPr>
+    </w:lvl>
+    <w:lvl w:ilvl="5" w:tplc="240A0005" w:tentative="1">
+      <w:start w:val="1"/>
+      <w:numFmt w:val="bullet"/>
+      <w:lvlText w:val=""/>
+      <w:lvlJc w:val="left"/>
+      <w:pPr>
+        <w:ind w:left="4320" w:hanging="360"/>
+      </w:pPr>
+      <w:rPr>
+        <w:rFonts w:ascii="Wingdings" w:hAnsi="Wingdings" w:hint="default"/>
+      </w:rPr>
+    </w:lvl>
+    <w:lvl w:ilvl="6" w:tplc="240A0001" w:tentative="1">
+      <w:start w:val="1"/>
+      <w:numFmt w:val="bullet"/>
+      <w:lvlText w:val=""/>
+      <w:lvlJc w:val="left"/>
+      <w:pPr>
+        <w:ind w:left="5040" w:hanging="360"/>
+      </w:pPr>
+      <w:rPr>
+        <w:rFonts w:ascii="Symbol" w:hAnsi="Symbol" w:hint="default"/>
+      </w:rPr>
+    </w:lvl>
+    <w:lvl w:ilvl="7" w:tplc="240A0003" w:tentative="1">
+      <w:start w:val="1"/>
+      <w:numFmt w:val="bullet"/>
+      <w:lvlText w:val="o"/>
+      <w:lvlJc w:val="left"/>
+      <w:pPr>
+        <w:ind w:left="5760" w:hanging="360"/>
+      </w:pPr>
+      <w:rPr>
+        <w:rFonts w:ascii="Courier New" w:hAnsi="Courier New" w:cs="Courier New" w:hint="default"/>
+      </w:rPr>
+    </w:lvl>
+    <w:lvl w:ilvl="8" w:tplc="240A0005" w:tentative="1">
+      <w:start w:val="1"/>
+      <w:numFmt w:val="bullet"/>
+      <w:lvlText w:val=""/>
+      <w:lvlJc w:val="left"/>
+      <w:pPr>
+        <w:ind w:left="6480" w:hanging="360"/>
+      </w:pPr>
+      <w:rPr>
+        <w:rFonts w:ascii="Wingdings" w:hAnsi="Wingdings" w:hint="default"/>
+      </w:rPr>
+    </w:lvl>
+  </w:abstractNum>
+  <w:abstractNum w:abstractNumId="5" w15:restartNumberingAfterBreak="0">
+    <w:nsid w:val="5E244FFA"/>
+    <w:multiLevelType w:val="hybridMultilevel"/>
+    <w:tmpl w:val="A6802EBE"/>
+    <w:lvl w:ilvl="0" w:tplc="240A0001">
+      <w:start w:val="1"/>
+      <w:numFmt w:val="bullet"/>
+      <w:lvlText w:val=""/>
+      <w:lvlJc w:val="left"/>
+      <w:pPr>
+        <w:ind w:left="720" w:hanging="360"/>
+      </w:pPr>
+      <w:rPr>
+        <w:rFonts w:ascii="Symbol" w:hAnsi="Symbol" w:hint="default"/>
+      </w:rPr>
+    </w:lvl>
+    <w:lvl w:ilvl="1" w:tplc="240A0003" w:tentative="1">
+      <w:start w:val="1"/>
+      <w:numFmt w:val="bullet"/>
+      <w:lvlText w:val="o"/>
+      <w:lvlJc w:val="left"/>
+      <w:pPr>
+        <w:ind w:left="1440" w:hanging="360"/>
+      </w:pPr>
+      <w:rPr>
+        <w:rFonts w:ascii="Courier New" w:hAnsi="Courier New" w:cs="Courier New" w:hint="default"/>
+      </w:rPr>
+    </w:lvl>
+    <w:lvl w:ilvl="2" w:tplc="240A0005" w:tentative="1">
+      <w:start w:val="1"/>
+      <w:numFmt w:val="bullet"/>
+      <w:lvlText w:val=""/>
+      <w:lvlJc w:val="left"/>
+      <w:pPr>
+        <w:ind w:left="2160" w:hanging="360"/>
+      </w:pPr>
+      <w:rPr>
+        <w:rFonts w:ascii="Wingdings" w:hAnsi="Wingdings" w:hint="default"/>
+      </w:rPr>
+    </w:lvl>
+    <w:lvl w:ilvl="3" w:tplc="240A0001" w:tentative="1">
+      <w:start w:val="1"/>
+      <w:numFmt w:val="bullet"/>
+      <w:lvlText w:val=""/>
+      <w:lvlJc w:val="left"/>
+      <w:pPr>
+        <w:ind w:left="2880" w:hanging="360"/>
+      </w:pPr>
+      <w:rPr>
+        <w:rFonts w:ascii="Symbol" w:hAnsi="Symbol" w:hint="default"/>
+      </w:rPr>
+    </w:lvl>
+    <w:lvl w:ilvl="4" w:tplc="240A0003" w:tentative="1">
+      <w:start w:val="1"/>
+      <w:numFmt w:val="bullet"/>
+      <w:lvlText w:val="o"/>
+      <w:lvlJc w:val="left"/>
+      <w:pPr>
+        <w:ind w:left="3600" w:hanging="360"/>
+      </w:pPr>
+      <w:rPr>
+        <w:rFonts w:ascii="Courier New" w:hAnsi="Courier New" w:cs="Courier New" w:hint="default"/>
+      </w:rPr>
+    </w:lvl>
+    <w:lvl w:ilvl="5" w:tplc="240A0005" w:tentative="1">
+      <w:start w:val="1"/>
+      <w:numFmt w:val="bullet"/>
+      <w:lvlText w:val=""/>
+      <w:lvlJc w:val="left"/>
+      <w:pPr>
+        <w:ind w:left="4320" w:hanging="360"/>
+      </w:pPr>
+      <w:rPr>
+        <w:rFonts w:ascii="Wingdings" w:hAnsi="Wingdings" w:hint="default"/>
+      </w:rPr>
+    </w:lvl>
+    <w:lvl w:ilvl="6" w:tplc="240A0001" w:tentative="1">
+      <w:start w:val="1"/>
+      <w:numFmt w:val="bullet"/>
+      <w:lvlText w:val=""/>
+      <w:lvlJc w:val="left"/>
+      <w:pPr>
+        <w:ind w:left="5040" w:hanging="360"/>
+      </w:pPr>
+      <w:rPr>
+        <w:rFonts w:ascii="Symbol" w:hAnsi="Symbol" w:hint="default"/>
+      </w:rPr>
+    </w:lvl>
+    <w:lvl w:ilvl="7" w:tplc="240A0003" w:tentative="1">
+      <w:start w:val="1"/>
+      <w:numFmt w:val="bullet"/>
+      <w:lvlText w:val="o"/>
+      <w:lvlJc w:val="left"/>
+      <w:pPr>
+        <w:ind w:left="5760" w:hanging="360"/>
+      </w:pPr>
+      <w:rPr>
+        <w:rFonts w:ascii="Courier New" w:hAnsi="Courier New" w:cs="Courier New" w:hint="default"/>
+      </w:rPr>
+    </w:lvl>
+    <w:lvl w:ilvl="8" w:tplc="240A0005" w:tentative="1">
+      <w:start w:val="1"/>
+      <w:numFmt w:val="bullet"/>
+      <w:lvlText w:val=""/>
+      <w:lvlJc w:val="left"/>
+      <w:pPr>
+        <w:ind w:left="6480" w:hanging="360"/>
+      </w:pPr>
+      <w:rPr>
+        <w:rFonts w:ascii="Wingdings" w:hAnsi="Wingdings" w:hint="default"/>
+      </w:rPr>
+    </w:lvl>
+  </w:abstractNum>
+  <w:abstractNum w:abstractNumId="6" w15:restartNumberingAfterBreak="0">
     <w:nsid w:val="7D2829F3"/>
     <w:multiLevelType w:val="hybridMultilevel"/>
     <w:tmpl w:val="2B861624"/>
@@ -347,7 +1280,25 @@
     </w:lvl>
   </w:abstractNum>
   <w:num w:numId="1">
+    <w:abstractNumId w:val="6"/>
+  </w:num>
+  <w:num w:numId="2">
+    <w:abstractNumId w:val="4"/>
+  </w:num>
+  <w:num w:numId="3">
+    <w:abstractNumId w:val="5"/>
+  </w:num>
+  <w:num w:numId="4">
+    <w:abstractNumId w:val="1"/>
+  </w:num>
+  <w:num w:numId="5">
+    <w:abstractNumId w:val="3"/>
+  </w:num>
+  <w:num w:numId="6">
     <w:abstractNumId w:val="0"/>
+  </w:num>
+  <w:num w:numId="7">
+    <w:abstractNumId w:val="2"/>
   </w:num>
 </w:numbering>
 </file>

</xml_diff>